<commit_message>
Added Domain Model to Readme
Added a link to the Domain Model
</commit_message>
<xml_diff>
--- a/docs/wordDocs/FunctionalRequirements.docx
+++ b/docs/wordDocs/FunctionalRequirements.docx
@@ -5631,7 +5631,7 @@
         <w:rPr>
           <w:lang w:eastAsia="en-GB"/>
         </w:rPr>
-        <w:t>As a user, I want to see the AI-generated optimal racing line overlaid on the track so that I can compare it to my existing racing strategy.</w:t>
+        <w:t>As a user, I want to see and customize the image that I have uploaded.</w:t>
       </w:r>
     </w:p>
     <w:p>
@@ -5649,7 +5649,7 @@
         <w:rPr>
           <w:lang w:eastAsia="en-GB"/>
         </w:rPr>
-        <w:t>As a motorsport enthusiast, I want the system to simulate multiple racing lines using reinforcement learning so I can see which line performs the best under different conditions.</w:t>
+        <w:t>As a user, I want to see the AI-generated optimal racing line overlaid on the track so that I can compare it to my existing racing strategy.</w:t>
       </w:r>
     </w:p>
     <w:p>
@@ -5667,7 +5667,7 @@
         <w:rPr>
           <w:lang w:eastAsia="en-GB"/>
         </w:rPr>
-        <w:t>As a rider, I want to compare my recorded lap times with the AI’s optimal lap time so I can identify areas for improvement.</w:t>
+        <w:t>As a motorsport enthusiast, I want the system to simulate multiple racing lines using reinforcement learning so I can see which line performs the best under different conditions.</w:t>
       </w:r>
     </w:p>
     <w:p>
@@ -5686,7 +5686,7 @@
           <w:lang w:eastAsia="en-GB"/>
         </w:rPr>
         <w:lastRenderedPageBreak/>
-        <w:t>As a user, I want the app to visually simulate the lap with a bike animation in Unity so I can better understand the racing line’s logic.</w:t>
+        <w:t>As a rider, I want to compare my recorded lap times with the AI’s optimal lap time so I can identify areas for improvement.</w:t>
       </w:r>
     </w:p>
     <w:p>
@@ -5704,7 +5704,7 @@
         <w:rPr>
           <w:lang w:eastAsia="en-GB"/>
         </w:rPr>
-        <w:t>As a beginner racer, I want simple guidance such as “brake here” or “turn in here” based on the AI's racing line, so I can apply it in real life.</w:t>
+        <w:t>As a user, I want the app to visually simulate the lap with a bike animation in Unity so I can better understand the racing line’s logic.</w:t>
       </w:r>
     </w:p>
     <w:p>
@@ -5722,6 +5722,24 @@
         <w:rPr>
           <w:lang w:eastAsia="en-GB"/>
         </w:rPr>
+        <w:t>As a beginner racer, I want simple guidance such as “brake here” or “turn in here” based on the AI's racing line, so I can apply it in real life.</w:t>
+      </w:r>
+    </w:p>
+    <w:p>
+      <w:pPr>
+        <w:pStyle w:val="ListParagraph"/>
+        <w:numPr>
+          <w:ilvl w:val="0"/>
+          <w:numId w:val="9"/>
+        </w:numPr>
+        <w:rPr>
+          <w:lang w:eastAsia="en-GB"/>
+        </w:rPr>
+      </w:pPr>
+      <w:r>
+        <w:rPr>
+          <w:lang w:eastAsia="en-GB"/>
+        </w:rPr>
         <w:t>As a user, I want to toggle between 2D and 3D views of the track to better analyse racing lines.</w:t>
       </w:r>
     </w:p>
@@ -5990,6 +6008,7 @@
         <w:rPr>
           <w:lang w:eastAsia="en-GB"/>
         </w:rPr>
+        <w:lastRenderedPageBreak/>
         <w:t>As a user, I want to share my best lap and AI-optimized strategy with others to compare and compete.</w:t>
       </w:r>
     </w:p>
@@ -6008,7 +6027,6 @@
         <w:rPr>
           <w:lang w:eastAsia="en-GB"/>
         </w:rPr>
-        <w:lastRenderedPageBreak/>
         <w:t>As a community member, I want to vote on or comment on AI racing lines that others have shared to collaborate and learn.</w:t>
       </w:r>
     </w:p>
@@ -6036,6 +6054,9 @@
       </w:pPr>
       <w:bookmarkStart w:id="4" w:name="_Toc199195550"/>
       <w:r>
+        <w:rPr>
+          <w:noProof/>
+        </w:rPr>
         <w:drawing>
           <wp:anchor distT="0" distB="0" distL="114300" distR="114300" simplePos="0" relativeHeight="251670528" behindDoc="1" locked="0" layoutInCell="1" allowOverlap="1" wp14:anchorId="654DC380" wp14:editId="57D689DD">
             <wp:simplePos x="0" y="0"/>
@@ -12525,9 +12546,9 @@
         <w:tblLook w:val="04A0" w:firstRow="1" w:lastRow="0" w:firstColumn="1" w:lastColumn="0" w:noHBand="0" w:noVBand="1"/>
       </w:tblPr>
       <w:tblGrid>
-        <w:gridCol w:w="2254"/>
-        <w:gridCol w:w="4483"/>
-        <w:gridCol w:w="2289"/>
+        <w:gridCol w:w="2107"/>
+        <w:gridCol w:w="4585"/>
+        <w:gridCol w:w="2334"/>
       </w:tblGrid>
       <w:tr>
         <w:trPr>
@@ -12749,51 +12770,6 @@
           </w:p>
         </w:tc>
       </w:tr>
-      <w:tr>
-        <w:tc>
-          <w:tcPr>
-            <w:cnfStyle w:val="001000000000" w:firstRow="0" w:lastRow="0" w:firstColumn="1" w:lastColumn="0" w:oddVBand="0" w:evenVBand="0" w:oddHBand="0" w:evenHBand="0" w:firstRowFirstColumn="0" w:firstRowLastColumn="0" w:lastRowFirstColumn="0" w:lastRowLastColumn="0"/>
-            <w:tcW w:w="0" w:type="auto"/>
-            <w:hideMark/>
-          </w:tcPr>
-          <w:p>
-            <w:r>
-              <w:rPr>
-                <w:bCs/>
-              </w:rPr>
-              <w:t>Hardware Compatibility</w:t>
-            </w:r>
-          </w:p>
-        </w:tc>
-        <w:tc>
-          <w:tcPr>
-            <w:tcW w:w="0" w:type="auto"/>
-            <w:hideMark/>
-          </w:tcPr>
-          <w:p>
-            <w:pPr>
-              <w:cnfStyle w:val="000000000000" w:firstRow="0" w:lastRow="0" w:firstColumn="0" w:lastColumn="0" w:oddVBand="0" w:evenVBand="0" w:oddHBand="0" w:evenHBand="0" w:firstRowFirstColumn="0" w:firstRowLastColumn="0" w:lastRowFirstColumn="0" w:lastRowLastColumn="0"/>
-            </w:pPr>
-            <w:r>
-              <w:t>GPU/CPU performance benchmarks.</w:t>
-            </w:r>
-          </w:p>
-        </w:tc>
-        <w:tc>
-          <w:tcPr>
-            <w:tcW w:w="0" w:type="auto"/>
-            <w:hideMark/>
-          </w:tcPr>
-          <w:p>
-            <w:pPr>
-              <w:cnfStyle w:val="000000000000" w:firstRow="0" w:lastRow="0" w:firstColumn="0" w:lastColumn="0" w:oddVBand="0" w:evenVBand="0" w:oddHBand="0" w:evenHBand="0" w:firstRowFirstColumn="0" w:firstRowLastColumn="0" w:lastRowFirstColumn="0" w:lastRowLastColumn="0"/>
-            </w:pPr>
-            <w:r>
-              <w:t>Quarterly.</w:t>
-            </w:r>
-          </w:p>
-        </w:tc>
-      </w:tr>
     </w:tbl>
     <w:p>
       <w:pPr>
@@ -12801,7 +12777,6 @@
       </w:pPr>
       <w:bookmarkStart w:id="39" w:name="_Toc199195582"/>
       <w:r>
-        <w:lastRenderedPageBreak/>
         <w:t>Entry &amp; Exit Criteria</w:t>
       </w:r>
       <w:bookmarkEnd w:id="39"/>
@@ -12823,18 +12798,10 @@
         </w:numPr>
       </w:pPr>
       <w:r>
-        <w:t>Requirements are documented (</w:t>
-      </w:r>
-      <w:proofErr w:type="spellStart"/>
-      <w:r>
-        <w:t>e.g</w:t>
-      </w:r>
-      <w:proofErr w:type="spellEnd"/>
-      <w:r>
-        <w:t>:</w:t>
-      </w:r>
-      <w:r>
-        <w:t xml:space="preserve"> FR/NFRs).</w:t>
+        <w:t>Requirements are documented</w:t>
+      </w:r>
+      <w:r>
+        <w:t>.</w:t>
       </w:r>
     </w:p>
     <w:p>
@@ -12845,6 +12812,7 @@
         </w:numPr>
       </w:pPr>
       <w:r>
+        <w:lastRenderedPageBreak/>
         <w:t>Code is merged to the test branch.</w:t>
       </w:r>
     </w:p>
@@ -13306,7 +13274,6 @@
         </w:numPr>
       </w:pPr>
       <w:r>
-        <w:lastRenderedPageBreak/>
         <w:t>Synthetic data from racing sims (</w:t>
       </w:r>
       <w:proofErr w:type="spellStart"/>
@@ -13356,6 +13323,7 @@
           <w:b/>
           <w:bCs/>
         </w:rPr>
+        <w:lastRenderedPageBreak/>
         <w:t>Audits:</w:t>
       </w:r>
       <w:r>

</xml_diff>

<commit_message>
Trying to fix my broken commit
</commit_message>
<xml_diff>
--- a/docs/wordDocs/FunctionalRequirements.docx
+++ b/docs/wordDocs/FunctionalRequirements.docx
@@ -5631,7 +5631,7 @@
         <w:rPr>
           <w:lang w:eastAsia="en-GB"/>
         </w:rPr>
-        <w:t>As a user, I want to see and customize the image that I have uploaded.</w:t>
+        <w:t>As a user, I want to see the AI-generated optimal racing line overlaid on the track so that I can compare it to my existing racing strategy.</w:t>
       </w:r>
     </w:p>
     <w:p>
@@ -5649,7 +5649,7 @@
         <w:rPr>
           <w:lang w:eastAsia="en-GB"/>
         </w:rPr>
-        <w:t>As a user, I want to see the AI-generated optimal racing line overlaid on the track so that I can compare it to my existing racing strategy.</w:t>
+        <w:t>As a motorsport enthusiast, I want the system to simulate multiple racing lines using reinforcement learning so I can see which line performs the best under different conditions.</w:t>
       </w:r>
     </w:p>
     <w:p>
@@ -5667,7 +5667,7 @@
         <w:rPr>
           <w:lang w:eastAsia="en-GB"/>
         </w:rPr>
-        <w:t>As a motorsport enthusiast, I want the system to simulate multiple racing lines using reinforcement learning so I can see which line performs the best under different conditions.</w:t>
+        <w:t>As a rider, I want to compare my recorded lap times with the AI’s optimal lap time so I can identify areas for improvement.</w:t>
       </w:r>
     </w:p>
     <w:p>
@@ -5686,7 +5686,7 @@
           <w:lang w:eastAsia="en-GB"/>
         </w:rPr>
         <w:lastRenderedPageBreak/>
-        <w:t>As a rider, I want to compare my recorded lap times with the AI’s optimal lap time so I can identify areas for improvement.</w:t>
+        <w:t>As a user, I want the app to visually simulate the lap with a bike animation in Unity so I can better understand the racing line’s logic.</w:t>
       </w:r>
     </w:p>
     <w:p>
@@ -5704,7 +5704,7 @@
         <w:rPr>
           <w:lang w:eastAsia="en-GB"/>
         </w:rPr>
-        <w:t>As a user, I want the app to visually simulate the lap with a bike animation in Unity so I can better understand the racing line’s logic.</w:t>
+        <w:t>As a beginner racer, I want simple guidance such as “brake here” or “turn in here” based on the AI's racing line, so I can apply it in real life.</w:t>
       </w:r>
     </w:p>
     <w:p>
@@ -5722,24 +5722,6 @@
         <w:rPr>
           <w:lang w:eastAsia="en-GB"/>
         </w:rPr>
-        <w:t>As a beginner racer, I want simple guidance such as “brake here” or “turn in here” based on the AI's racing line, so I can apply it in real life.</w:t>
-      </w:r>
-    </w:p>
-    <w:p>
-      <w:pPr>
-        <w:pStyle w:val="ListParagraph"/>
-        <w:numPr>
-          <w:ilvl w:val="0"/>
-          <w:numId w:val="9"/>
-        </w:numPr>
-        <w:rPr>
-          <w:lang w:eastAsia="en-GB"/>
-        </w:rPr>
-      </w:pPr>
-      <w:r>
-        <w:rPr>
-          <w:lang w:eastAsia="en-GB"/>
-        </w:rPr>
         <w:t>As a user, I want to toggle between 2D and 3D views of the track to better analyse racing lines.</w:t>
       </w:r>
     </w:p>
@@ -6008,7 +5990,6 @@
         <w:rPr>
           <w:lang w:eastAsia="en-GB"/>
         </w:rPr>
-        <w:lastRenderedPageBreak/>
         <w:t>As a user, I want to share my best lap and AI-optimized strategy with others to compare and compete.</w:t>
       </w:r>
     </w:p>
@@ -6027,6 +6008,7 @@
         <w:rPr>
           <w:lang w:eastAsia="en-GB"/>
         </w:rPr>
+        <w:lastRenderedPageBreak/>
         <w:t>As a community member, I want to vote on or comment on AI racing lines that others have shared to collaborate and learn.</w:t>
       </w:r>
     </w:p>
@@ -6054,9 +6036,6 @@
       </w:pPr>
       <w:bookmarkStart w:id="4" w:name="_Toc199195550"/>
       <w:r>
-        <w:rPr>
-          <w:noProof/>
-        </w:rPr>
         <w:drawing>
           <wp:anchor distT="0" distB="0" distL="114300" distR="114300" simplePos="0" relativeHeight="251670528" behindDoc="1" locked="0" layoutInCell="1" allowOverlap="1" wp14:anchorId="654DC380" wp14:editId="57D689DD">
             <wp:simplePos x="0" y="0"/>
@@ -12546,9 +12525,9 @@
         <w:tblLook w:val="04A0" w:firstRow="1" w:lastRow="0" w:firstColumn="1" w:lastColumn="0" w:noHBand="0" w:noVBand="1"/>
       </w:tblPr>
       <w:tblGrid>
-        <w:gridCol w:w="2107"/>
-        <w:gridCol w:w="4585"/>
-        <w:gridCol w:w="2334"/>
+        <w:gridCol w:w="2254"/>
+        <w:gridCol w:w="4483"/>
+        <w:gridCol w:w="2289"/>
       </w:tblGrid>
       <w:tr>
         <w:trPr>
@@ -12770,6 +12749,51 @@
           </w:p>
         </w:tc>
       </w:tr>
+      <w:tr>
+        <w:tc>
+          <w:tcPr>
+            <w:cnfStyle w:val="001000000000" w:firstRow="0" w:lastRow="0" w:firstColumn="1" w:lastColumn="0" w:oddVBand="0" w:evenVBand="0" w:oddHBand="0" w:evenHBand="0" w:firstRowFirstColumn="0" w:firstRowLastColumn="0" w:lastRowFirstColumn="0" w:lastRowLastColumn="0"/>
+            <w:tcW w:w="0" w:type="auto"/>
+            <w:hideMark/>
+          </w:tcPr>
+          <w:p>
+            <w:r>
+              <w:rPr>
+                <w:bCs/>
+              </w:rPr>
+              <w:t>Hardware Compatibility</w:t>
+            </w:r>
+          </w:p>
+        </w:tc>
+        <w:tc>
+          <w:tcPr>
+            <w:tcW w:w="0" w:type="auto"/>
+            <w:hideMark/>
+          </w:tcPr>
+          <w:p>
+            <w:pPr>
+              <w:cnfStyle w:val="000000000000" w:firstRow="0" w:lastRow="0" w:firstColumn="0" w:lastColumn="0" w:oddVBand="0" w:evenVBand="0" w:oddHBand="0" w:evenHBand="0" w:firstRowFirstColumn="0" w:firstRowLastColumn="0" w:lastRowFirstColumn="0" w:lastRowLastColumn="0"/>
+            </w:pPr>
+            <w:r>
+              <w:t>GPU/CPU performance benchmarks.</w:t>
+            </w:r>
+          </w:p>
+        </w:tc>
+        <w:tc>
+          <w:tcPr>
+            <w:tcW w:w="0" w:type="auto"/>
+            <w:hideMark/>
+          </w:tcPr>
+          <w:p>
+            <w:pPr>
+              <w:cnfStyle w:val="000000000000" w:firstRow="0" w:lastRow="0" w:firstColumn="0" w:lastColumn="0" w:oddVBand="0" w:evenVBand="0" w:oddHBand="0" w:evenHBand="0" w:firstRowFirstColumn="0" w:firstRowLastColumn="0" w:lastRowFirstColumn="0" w:lastRowLastColumn="0"/>
+            </w:pPr>
+            <w:r>
+              <w:t>Quarterly.</w:t>
+            </w:r>
+          </w:p>
+        </w:tc>
+      </w:tr>
     </w:tbl>
     <w:p>
       <w:pPr>
@@ -12777,6 +12801,7 @@
       </w:pPr>
       <w:bookmarkStart w:id="39" w:name="_Toc199195582"/>
       <w:r>
+        <w:lastRenderedPageBreak/>
         <w:t>Entry &amp; Exit Criteria</w:t>
       </w:r>
       <w:bookmarkEnd w:id="39"/>
@@ -12798,10 +12823,18 @@
         </w:numPr>
       </w:pPr>
       <w:r>
-        <w:t>Requirements are documented</w:t>
-      </w:r>
-      <w:r>
-        <w:t>.</w:t>
+        <w:t>Requirements are documented (</w:t>
+      </w:r>
+      <w:proofErr w:type="spellStart"/>
+      <w:r>
+        <w:t>e.g</w:t>
+      </w:r>
+      <w:proofErr w:type="spellEnd"/>
+      <w:r>
+        <w:t>:</w:t>
+      </w:r>
+      <w:r>
+        <w:t xml:space="preserve"> FR/NFRs).</w:t>
       </w:r>
     </w:p>
     <w:p>
@@ -12812,7 +12845,6 @@
         </w:numPr>
       </w:pPr>
       <w:r>
-        <w:lastRenderedPageBreak/>
         <w:t>Code is merged to the test branch.</w:t>
       </w:r>
     </w:p>
@@ -13274,6 +13306,7 @@
         </w:numPr>
       </w:pPr>
       <w:r>
+        <w:lastRenderedPageBreak/>
         <w:t>Synthetic data from racing sims (</w:t>
       </w:r>
       <w:proofErr w:type="spellStart"/>
@@ -13323,7 +13356,6 @@
           <w:b/>
           <w:bCs/>
         </w:rPr>
-        <w:lastRenderedPageBreak/>
         <w:t>Audits:</w:t>
       </w:r>
       <w:r>

</xml_diff>